<commit_message>
Write an algorithm to handle mutiple npy files
Signed-off-by: Albert <wensinlor@gmail.com>
</commit_message>
<xml_diff>
--- a/Meeting_Materials/Visual-Based_Ergonomics_Cumulative_Assessment_Proposal.docx
+++ b/Meeting_Materials/Visual-Based_Ergonomics_Cumulative_Assessment_Proposal.docx
@@ -1729,14 +1729,12 @@
                                 <w:lang w:val="en-MY"/>
                               </w:rPr>
                             </w:pPr>
-                            <w:proofErr w:type="spellStart"/>
                             <w:r>
                               <w:rPr>
                                 <w:lang w:val="en-MY"/>
                               </w:rPr>
                               <w:t>Markerless</w:t>
                             </w:r>
-                            <w:proofErr w:type="spellEnd"/>
                           </w:p>
                           <w:p>
                             <w:pPr>
@@ -3274,27 +3272,7 @@
           <w:szCs w:val="28"/>
           <w:lang w:val="en-MY"/>
         </w:rPr>
-        <w:t xml:space="preserve">Findings should be interesting, </w:t>
-      </w:r>
-      <w:proofErr w:type="gramStart"/>
-      <w:r>
-        <w:rPr>
-          <w:rFonts w:ascii="Times New Roman" w:hAnsi="Times New Roman" w:cs="Times New Roman"/>
-          <w:sz w:val="28"/>
-          <w:szCs w:val="28"/>
-          <w:lang w:val="en-MY"/>
-        </w:rPr>
-        <w:t>novel</w:t>
-      </w:r>
-      <w:proofErr w:type="gramEnd"/>
-      <w:r>
-        <w:rPr>
-          <w:rFonts w:ascii="Times New Roman" w:hAnsi="Times New Roman" w:cs="Times New Roman"/>
-          <w:sz w:val="28"/>
-          <w:szCs w:val="28"/>
-          <w:lang w:val="en-MY"/>
-        </w:rPr>
-        <w:t xml:space="preserve"> and counter intuition</w:t>
+        <w:t>Findings should be interesting, novel and counter intuition</w:t>
       </w:r>
     </w:p>
     <w:p>
@@ -3401,27 +3379,7 @@
           <w:szCs w:val="28"/>
           <w:lang w:val="en-MY"/>
         </w:rPr>
-        <w:t xml:space="preserve">Check the unit of the </w:t>
-      </w:r>
-      <w:proofErr w:type="spellStart"/>
-      <w:r>
-        <w:rPr>
-          <w:rFonts w:ascii="Times New Roman" w:hAnsi="Times New Roman" w:cs="Times New Roman"/>
-          <w:sz w:val="28"/>
-          <w:szCs w:val="28"/>
-          <w:lang w:val="en-MY"/>
-        </w:rPr>
-        <w:t>keypoints</w:t>
-      </w:r>
-      <w:proofErr w:type="spellEnd"/>
-      <w:r>
-        <w:rPr>
-          <w:rFonts w:ascii="Times New Roman" w:hAnsi="Times New Roman" w:cs="Times New Roman"/>
-          <w:sz w:val="28"/>
-          <w:szCs w:val="28"/>
-          <w:lang w:val="en-MY"/>
-        </w:rPr>
-        <w:t>, see the code</w:t>
+        <w:t>Check the unit of the keypoints, see the code</w:t>
       </w:r>
     </w:p>
     <w:p>
@@ -3456,27 +3414,43 @@
           <w:szCs w:val="28"/>
           <w:lang w:val="en-MY"/>
         </w:rPr>
-        <w:t xml:space="preserve">Add the input in the background, cumulative have more </w:t>
-      </w:r>
-      <w:proofErr w:type="spellStart"/>
-      <w:r>
-        <w:rPr>
-          <w:rFonts w:ascii="Times New Roman" w:hAnsi="Times New Roman" w:cs="Times New Roman"/>
-          <w:sz w:val="28"/>
-          <w:szCs w:val="28"/>
-          <w:lang w:val="en-MY"/>
-        </w:rPr>
-        <w:t>vaariables</w:t>
-      </w:r>
-      <w:proofErr w:type="spellEnd"/>
-      <w:r>
-        <w:rPr>
-          <w:rFonts w:ascii="Times New Roman" w:hAnsi="Times New Roman" w:cs="Times New Roman"/>
-          <w:sz w:val="28"/>
-          <w:szCs w:val="28"/>
-          <w:lang w:val="en-MY"/>
-        </w:rPr>
-        <w:t>(repetitions)</w:t>
+        <w:t>Add the input in the background</w:t>
+      </w:r>
+      <w:r>
+        <w:rPr>
+          <w:rFonts w:ascii="Times New Roman" w:hAnsi="Times New Roman" w:cs="Times New Roman"/>
+          <w:sz w:val="28"/>
+          <w:szCs w:val="28"/>
+          <w:lang w:val="en-MY"/>
+        </w:rPr>
+        <w:t xml:space="preserve"> section</w:t>
+      </w:r>
+      <w:r>
+        <w:rPr>
+          <w:rFonts w:ascii="Times New Roman" w:hAnsi="Times New Roman" w:cs="Times New Roman"/>
+          <w:sz w:val="28"/>
+          <w:szCs w:val="28"/>
+          <w:lang w:val="en-MY"/>
+        </w:rPr>
+        <w:t>, cumulative</w:t>
+      </w:r>
+      <w:r>
+        <w:rPr>
+          <w:rFonts w:ascii="Times New Roman" w:hAnsi="Times New Roman" w:cs="Times New Roman"/>
+          <w:sz w:val="28"/>
+          <w:szCs w:val="28"/>
+          <w:lang w:val="en-MY"/>
+        </w:rPr>
+        <w:t xml:space="preserve"> assessment</w:t>
+      </w:r>
+      <w:r>
+        <w:rPr>
+          <w:rFonts w:ascii="Times New Roman" w:hAnsi="Times New Roman" w:cs="Times New Roman"/>
+          <w:sz w:val="28"/>
+          <w:szCs w:val="28"/>
+          <w:lang w:val="en-MY"/>
+        </w:rPr>
+        <w:t xml:space="preserve"> have more variables(repetitions)</w:t>
       </w:r>
     </w:p>
     <w:p>
@@ -3578,7 +3552,25 @@
           <w:szCs w:val="28"/>
           <w:lang w:val="en-MY"/>
         </w:rPr>
-        <w:t xml:space="preserve">ly </w:t>
+        <w:t>ly</w:t>
+      </w:r>
+      <w:r>
+        <w:rPr>
+          <w:rFonts w:ascii="Times New Roman" w:hAnsi="Times New Roman" w:cs="Times New Roman"/>
+          <w:sz w:val="28"/>
+          <w:szCs w:val="28"/>
+          <w:lang w:val="en-MY"/>
+        </w:rPr>
+        <w:t>, it’s more like cumulative damage but not risk, because damage and risk is not linearly dependent, they are logarithmic.</w:t>
+      </w:r>
+      <w:r>
+        <w:rPr>
+          <w:rFonts w:ascii="Times New Roman" w:hAnsi="Times New Roman" w:cs="Times New Roman"/>
+          <w:sz w:val="28"/>
+          <w:szCs w:val="28"/>
+          <w:lang w:val="en-MY"/>
+        </w:rPr>
+        <w:t xml:space="preserve"> </w:t>
       </w:r>
     </w:p>
     <w:sectPr>

</xml_diff>

<commit_message>
spine flexion angle has been done, now working on moment
Signed-off-by: Albert <wensinlor@gmail.com>
</commit_message>
<xml_diff>
--- a/Meeting_Materials/Visual-Based_Ergonomics_Cumulative_Assessment_Proposal.docx
+++ b/Meeting_Materials/Visual-Based_Ergonomics_Cumulative_Assessment_Proposal.docx
@@ -784,8 +784,16 @@
                               <w:rPr>
                                 <w:lang w:val="en-MY"/>
                               </w:rPr>
-                              <w:t>more complex set up, but vision-based technique based only on image features</w:t>
+                              <w:t xml:space="preserve">more complex set up, but vision-based technique based only on image </w:t>
                             </w:r>
+                            <w:proofErr w:type="gramStart"/>
+                            <w:r>
+                              <w:rPr>
+                                <w:lang w:val="en-MY"/>
+                              </w:rPr>
+                              <w:t>features</w:t>
+                            </w:r>
+                            <w:proofErr w:type="gramEnd"/>
                           </w:p>
                         </w:txbxContent>
                       </wps:txbx>
@@ -863,8 +871,16 @@
                         <w:rPr>
                           <w:lang w:val="en-MY"/>
                         </w:rPr>
-                        <w:t>more complex set up, but vision-based technique based only on image features</w:t>
+                        <w:t xml:space="preserve">more complex set up, but vision-based technique based only on image </w:t>
                       </w:r>
+                      <w:proofErr w:type="gramStart"/>
+                      <w:r>
+                        <w:rPr>
+                          <w:lang w:val="en-MY"/>
+                        </w:rPr>
+                        <w:t>features</w:t>
+                      </w:r>
+                      <w:proofErr w:type="gramEnd"/>
                     </w:p>
                   </w:txbxContent>
                 </v:textbox>
@@ -1729,12 +1745,14 @@
                                 <w:lang w:val="en-MY"/>
                               </w:rPr>
                             </w:pPr>
+                            <w:proofErr w:type="spellStart"/>
                             <w:r>
                               <w:rPr>
                                 <w:lang w:val="en-MY"/>
                               </w:rPr>
                               <w:t>Markerless</w:t>
                             </w:r>
+                            <w:proofErr w:type="spellEnd"/>
                           </w:p>
                           <w:p>
                             <w:pPr>
@@ -1751,8 +1769,16 @@
                               <w:rPr>
                                 <w:lang w:val="en-MY"/>
                               </w:rPr>
-                              <w:t>No suit is needed</w:t>
+                              <w:t xml:space="preserve">No suit is </w:t>
                             </w:r>
+                            <w:proofErr w:type="gramStart"/>
+                            <w:r>
+                              <w:rPr>
+                                <w:lang w:val="en-MY"/>
+                              </w:rPr>
+                              <w:t>needed</w:t>
+                            </w:r>
+                            <w:proofErr w:type="gramEnd"/>
                           </w:p>
                           <w:p>
                             <w:pPr>
@@ -1816,8 +1842,16 @@
                         <w:rPr>
                           <w:lang w:val="en-MY"/>
                         </w:rPr>
-                        <w:t>No suit is needed</w:t>
+                        <w:t xml:space="preserve">No suit is </w:t>
                       </w:r>
+                      <w:proofErr w:type="gramStart"/>
+                      <w:r>
+                        <w:rPr>
+                          <w:lang w:val="en-MY"/>
+                        </w:rPr>
+                        <w:t>needed</w:t>
+                      </w:r>
+                      <w:proofErr w:type="gramEnd"/>
                     </w:p>
                     <w:p>
                       <w:pPr>
@@ -1908,8 +1942,16 @@
                               <w:rPr>
                                 <w:lang w:val="en-MY"/>
                               </w:rPr>
-                              <w:t>Suit is required</w:t>
+                              <w:t xml:space="preserve">Suit is </w:t>
                             </w:r>
+                            <w:proofErr w:type="gramStart"/>
+                            <w:r>
+                              <w:rPr>
+                                <w:lang w:val="en-MY"/>
+                              </w:rPr>
+                              <w:t>required</w:t>
+                            </w:r>
+                            <w:proofErr w:type="gramEnd"/>
                           </w:p>
                           <w:p>
                             <w:pPr>
@@ -1971,8 +2013,16 @@
                         <w:rPr>
                           <w:lang w:val="en-MY"/>
                         </w:rPr>
-                        <w:t>Suit is required</w:t>
+                        <w:t xml:space="preserve">Suit is </w:t>
                       </w:r>
+                      <w:proofErr w:type="gramStart"/>
+                      <w:r>
+                        <w:rPr>
+                          <w:lang w:val="en-MY"/>
+                        </w:rPr>
+                        <w:t>required</w:t>
+                      </w:r>
+                      <w:proofErr w:type="gramEnd"/>
                     </w:p>
                     <w:p>
                       <w:pPr>
@@ -3168,8 +3218,19 @@
           <w:lang w:val="en-MY"/>
         </w:rPr>
         <w:lastRenderedPageBreak/>
-        <w:t>Include repetition in the background</w:t>
-      </w:r>
+        <w:t xml:space="preserve">Include repetition in the </w:t>
+      </w:r>
+      <w:proofErr w:type="gramStart"/>
+      <w:r>
+        <w:rPr>
+          <w:rFonts w:ascii="Times New Roman" w:hAnsi="Times New Roman" w:cs="Times New Roman"/>
+          <w:sz w:val="28"/>
+          <w:szCs w:val="28"/>
+          <w:lang w:val="en-MY"/>
+        </w:rPr>
+        <w:t>background</w:t>
+      </w:r>
+      <w:proofErr w:type="gramEnd"/>
     </w:p>
     <w:p>
       <w:pPr>
@@ -3335,8 +3396,19 @@
           <w:szCs w:val="28"/>
           <w:lang w:val="en-MY"/>
         </w:rPr>
-        <w:t>Check if there’s dataset for 3d pose estimation</w:t>
-      </w:r>
+        <w:t xml:space="preserve">Check if there’s dataset for 3d pose </w:t>
+      </w:r>
+      <w:proofErr w:type="gramStart"/>
+      <w:r>
+        <w:rPr>
+          <w:rFonts w:ascii="Times New Roman" w:hAnsi="Times New Roman" w:cs="Times New Roman"/>
+          <w:sz w:val="28"/>
+          <w:szCs w:val="28"/>
+          <w:lang w:val="en-MY"/>
+        </w:rPr>
+        <w:t>estimation</w:t>
+      </w:r>
+      <w:proofErr w:type="gramEnd"/>
     </w:p>
     <w:p>
       <w:pPr>
@@ -3357,8 +3429,19 @@
           <w:szCs w:val="28"/>
           <w:lang w:val="en-MY"/>
         </w:rPr>
-        <w:t>Check camera.py see what we need to do to get the data workable</w:t>
-      </w:r>
+        <w:t xml:space="preserve">Check camera.py see what we need to do to get the data </w:t>
+      </w:r>
+      <w:proofErr w:type="gramStart"/>
+      <w:r>
+        <w:rPr>
+          <w:rFonts w:ascii="Times New Roman" w:hAnsi="Times New Roman" w:cs="Times New Roman"/>
+          <w:sz w:val="28"/>
+          <w:szCs w:val="28"/>
+          <w:lang w:val="en-MY"/>
+        </w:rPr>
+        <w:t>workable</w:t>
+      </w:r>
+      <w:proofErr w:type="gramEnd"/>
     </w:p>
     <w:p>
       <w:pPr>
@@ -3379,8 +3462,39 @@
           <w:szCs w:val="28"/>
           <w:lang w:val="en-MY"/>
         </w:rPr>
-        <w:t>Check the unit of the keypoints, see the code</w:t>
-      </w:r>
+        <w:t xml:space="preserve">Check the unit of the </w:t>
+      </w:r>
+      <w:proofErr w:type="spellStart"/>
+      <w:r>
+        <w:rPr>
+          <w:rFonts w:ascii="Times New Roman" w:hAnsi="Times New Roman" w:cs="Times New Roman"/>
+          <w:sz w:val="28"/>
+          <w:szCs w:val="28"/>
+          <w:lang w:val="en-MY"/>
+        </w:rPr>
+        <w:t>keypoints</w:t>
+      </w:r>
+      <w:proofErr w:type="spellEnd"/>
+      <w:r>
+        <w:rPr>
+          <w:rFonts w:ascii="Times New Roman" w:hAnsi="Times New Roman" w:cs="Times New Roman"/>
+          <w:sz w:val="28"/>
+          <w:szCs w:val="28"/>
+          <w:lang w:val="en-MY"/>
+        </w:rPr>
+        <w:t xml:space="preserve">, see the </w:t>
+      </w:r>
+      <w:proofErr w:type="gramStart"/>
+      <w:r>
+        <w:rPr>
+          <w:rFonts w:ascii="Times New Roman" w:hAnsi="Times New Roman" w:cs="Times New Roman"/>
+          <w:sz w:val="28"/>
+          <w:szCs w:val="28"/>
+          <w:lang w:val="en-MY"/>
+        </w:rPr>
+        <w:t>code</w:t>
+      </w:r>
+      <w:proofErr w:type="gramEnd"/>
     </w:p>
     <w:p>
       <w:pPr>
@@ -3450,7 +3564,27 @@
           <w:szCs w:val="28"/>
           <w:lang w:val="en-MY"/>
         </w:rPr>
-        <w:t xml:space="preserve"> have more variables(repetitions)</w:t>
+        <w:t xml:space="preserve"> </w:t>
+      </w:r>
+      <w:proofErr w:type="gramStart"/>
+      <w:r>
+        <w:rPr>
+          <w:rFonts w:ascii="Times New Roman" w:hAnsi="Times New Roman" w:cs="Times New Roman"/>
+          <w:sz w:val="28"/>
+          <w:szCs w:val="28"/>
+          <w:lang w:val="en-MY"/>
+        </w:rPr>
+        <w:t>have</w:t>
+      </w:r>
+      <w:proofErr w:type="gramEnd"/>
+      <w:r>
+        <w:rPr>
+          <w:rFonts w:ascii="Times New Roman" w:hAnsi="Times New Roman" w:cs="Times New Roman"/>
+          <w:sz w:val="28"/>
+          <w:szCs w:val="28"/>
+          <w:lang w:val="en-MY"/>
+        </w:rPr>
+        <w:t xml:space="preserve"> more variables(repetitions)</w:t>
       </w:r>
     </w:p>
     <w:p>
@@ -3472,8 +3606,19 @@
           <w:szCs w:val="28"/>
           <w:lang w:val="en-MY"/>
         </w:rPr>
-        <w:t>Create a figure with several activities with low risk, at the end will be high risk</w:t>
-      </w:r>
+        <w:t xml:space="preserve">Create a figure with several activities with low risk, at the end will be high </w:t>
+      </w:r>
+      <w:proofErr w:type="gramStart"/>
+      <w:r>
+        <w:rPr>
+          <w:rFonts w:ascii="Times New Roman" w:hAnsi="Times New Roman" w:cs="Times New Roman"/>
+          <w:sz w:val="28"/>
+          <w:szCs w:val="28"/>
+          <w:lang w:val="en-MY"/>
+        </w:rPr>
+        <w:t>risk</w:t>
+      </w:r>
+      <w:proofErr w:type="gramEnd"/>
     </w:p>
     <w:p>
       <w:pPr>
@@ -3494,8 +3639,19 @@
           <w:szCs w:val="28"/>
           <w:lang w:val="en-MY"/>
         </w:rPr>
-        <w:t>For expected findings, emphasize the benefit for the first statement, didn’t see how cumulative damage is better</w:t>
-      </w:r>
+        <w:t xml:space="preserve">For expected findings, emphasize the benefit for the first statement, didn’t see how cumulative damage is </w:t>
+      </w:r>
+      <w:proofErr w:type="gramStart"/>
+      <w:r>
+        <w:rPr>
+          <w:rFonts w:ascii="Times New Roman" w:hAnsi="Times New Roman" w:cs="Times New Roman"/>
+          <w:sz w:val="28"/>
+          <w:szCs w:val="28"/>
+          <w:lang w:val="en-MY"/>
+        </w:rPr>
+        <w:t>better</w:t>
+      </w:r>
+      <w:proofErr w:type="gramEnd"/>
     </w:p>
     <w:p>
       <w:pPr>
@@ -3561,7 +3717,27 @@
           <w:szCs w:val="28"/>
           <w:lang w:val="en-MY"/>
         </w:rPr>
-        <w:t>, it’s more like cumulative damage but not risk, because damage and risk is not linearly dependent, they are logarithmic.</w:t>
+        <w:t xml:space="preserve">, it’s more like cumulative damage but not risk, because damage and risk </w:t>
+      </w:r>
+      <w:proofErr w:type="gramStart"/>
+      <w:r>
+        <w:rPr>
+          <w:rFonts w:ascii="Times New Roman" w:hAnsi="Times New Roman" w:cs="Times New Roman"/>
+          <w:sz w:val="28"/>
+          <w:szCs w:val="28"/>
+          <w:lang w:val="en-MY"/>
+        </w:rPr>
+        <w:t>is</w:t>
+      </w:r>
+      <w:proofErr w:type="gramEnd"/>
+      <w:r>
+        <w:rPr>
+          <w:rFonts w:ascii="Times New Roman" w:hAnsi="Times New Roman" w:cs="Times New Roman"/>
+          <w:sz w:val="28"/>
+          <w:szCs w:val="28"/>
+          <w:lang w:val="en-MY"/>
+        </w:rPr>
+        <w:t xml:space="preserve"> not linearly dependent, they are logarithmic.</w:t>
       </w:r>
       <w:r>
         <w:rPr>
@@ -3572,6 +3748,32 @@
         </w:rPr>
         <w:t xml:space="preserve"> </w:t>
       </w:r>
+    </w:p>
+    <w:p>
+      <w:pPr>
+        <w:tabs>
+          <w:tab w:val="left" w:pos="3348"/>
+        </w:tabs>
+        <w:rPr>
+          <w:rFonts w:ascii="Times New Roman" w:hAnsi="Times New Roman" w:cs="Times New Roman"/>
+          <w:sz w:val="28"/>
+          <w:szCs w:val="28"/>
+          <w:lang w:val="en-MY"/>
+        </w:rPr>
+      </w:pPr>
+    </w:p>
+    <w:p>
+      <w:pPr>
+        <w:tabs>
+          <w:tab w:val="left" w:pos="3348"/>
+        </w:tabs>
+        <w:rPr>
+          <w:rFonts w:ascii="Times New Roman" w:hAnsi="Times New Roman" w:cs="Times New Roman"/>
+          <w:sz w:val="28"/>
+          <w:szCs w:val="28"/>
+          <w:lang w:val="en-MY"/>
+        </w:rPr>
+      </w:pPr>
     </w:p>
     <w:sectPr>
       <w:pgSz w:w="12240" w:h="15840"/>
@@ -3788,6 +3990,118 @@
     </w:lvl>
   </w:abstractNum>
   <w:abstractNum w:abstractNumId="2" w15:restartNumberingAfterBreak="0">
+    <w:nsid w:val="3ABB457E"/>
+    <w:multiLevelType w:val="hybridMultilevel"/>
+    <w:tmpl w:val="C78015C0"/>
+    <w:lvl w:ilvl="0" w:tplc="580631B2">
+      <w:numFmt w:val="bullet"/>
+      <w:lvlText w:val="-"/>
+      <w:lvlJc w:val="left"/>
+      <w:pPr>
+        <w:ind w:left="720" w:hanging="360"/>
+      </w:pPr>
+      <w:rPr>
+        <w:rFonts w:ascii="Times New Roman" w:eastAsiaTheme="minorEastAsia" w:hAnsi="Times New Roman" w:cs="Times New Roman" w:hint="default"/>
+      </w:rPr>
+    </w:lvl>
+    <w:lvl w:ilvl="1" w:tplc="04090003" w:tentative="1">
+      <w:start w:val="1"/>
+      <w:numFmt w:val="bullet"/>
+      <w:lvlText w:val="o"/>
+      <w:lvlJc w:val="left"/>
+      <w:pPr>
+        <w:ind w:left="1440" w:hanging="360"/>
+      </w:pPr>
+      <w:rPr>
+        <w:rFonts w:ascii="Courier New" w:hAnsi="Courier New" w:cs="Courier New" w:hint="default"/>
+      </w:rPr>
+    </w:lvl>
+    <w:lvl w:ilvl="2" w:tplc="04090005" w:tentative="1">
+      <w:start w:val="1"/>
+      <w:numFmt w:val="bullet"/>
+      <w:lvlText w:val=""/>
+      <w:lvlJc w:val="left"/>
+      <w:pPr>
+        <w:ind w:left="2160" w:hanging="360"/>
+      </w:pPr>
+      <w:rPr>
+        <w:rFonts w:ascii="Wingdings" w:hAnsi="Wingdings" w:hint="default"/>
+      </w:rPr>
+    </w:lvl>
+    <w:lvl w:ilvl="3" w:tplc="04090001" w:tentative="1">
+      <w:start w:val="1"/>
+      <w:numFmt w:val="bullet"/>
+      <w:lvlText w:val=""/>
+      <w:lvlJc w:val="left"/>
+      <w:pPr>
+        <w:ind w:left="2880" w:hanging="360"/>
+      </w:pPr>
+      <w:rPr>
+        <w:rFonts w:ascii="Symbol" w:hAnsi="Symbol" w:hint="default"/>
+      </w:rPr>
+    </w:lvl>
+    <w:lvl w:ilvl="4" w:tplc="04090003" w:tentative="1">
+      <w:start w:val="1"/>
+      <w:numFmt w:val="bullet"/>
+      <w:lvlText w:val="o"/>
+      <w:lvlJc w:val="left"/>
+      <w:pPr>
+        <w:ind w:left="3600" w:hanging="360"/>
+      </w:pPr>
+      <w:rPr>
+        <w:rFonts w:ascii="Courier New" w:hAnsi="Courier New" w:cs="Courier New" w:hint="default"/>
+      </w:rPr>
+    </w:lvl>
+    <w:lvl w:ilvl="5" w:tplc="04090005" w:tentative="1">
+      <w:start w:val="1"/>
+      <w:numFmt w:val="bullet"/>
+      <w:lvlText w:val=""/>
+      <w:lvlJc w:val="left"/>
+      <w:pPr>
+        <w:ind w:left="4320" w:hanging="360"/>
+      </w:pPr>
+      <w:rPr>
+        <w:rFonts w:ascii="Wingdings" w:hAnsi="Wingdings" w:hint="default"/>
+      </w:rPr>
+    </w:lvl>
+    <w:lvl w:ilvl="6" w:tplc="04090001" w:tentative="1">
+      <w:start w:val="1"/>
+      <w:numFmt w:val="bullet"/>
+      <w:lvlText w:val=""/>
+      <w:lvlJc w:val="left"/>
+      <w:pPr>
+        <w:ind w:left="5040" w:hanging="360"/>
+      </w:pPr>
+      <w:rPr>
+        <w:rFonts w:ascii="Symbol" w:hAnsi="Symbol" w:hint="default"/>
+      </w:rPr>
+    </w:lvl>
+    <w:lvl w:ilvl="7" w:tplc="04090003" w:tentative="1">
+      <w:start w:val="1"/>
+      <w:numFmt w:val="bullet"/>
+      <w:lvlText w:val="o"/>
+      <w:lvlJc w:val="left"/>
+      <w:pPr>
+        <w:ind w:left="5760" w:hanging="360"/>
+      </w:pPr>
+      <w:rPr>
+        <w:rFonts w:ascii="Courier New" w:hAnsi="Courier New" w:cs="Courier New" w:hint="default"/>
+      </w:rPr>
+    </w:lvl>
+    <w:lvl w:ilvl="8" w:tplc="04090005" w:tentative="1">
+      <w:start w:val="1"/>
+      <w:numFmt w:val="bullet"/>
+      <w:lvlText w:val=""/>
+      <w:lvlJc w:val="left"/>
+      <w:pPr>
+        <w:ind w:left="6480" w:hanging="360"/>
+      </w:pPr>
+      <w:rPr>
+        <w:rFonts w:ascii="Wingdings" w:hAnsi="Wingdings" w:hint="default"/>
+      </w:rPr>
+    </w:lvl>
+  </w:abstractNum>
+  <w:abstractNum w:abstractNumId="3" w15:restartNumberingAfterBreak="0">
     <w:nsid w:val="4AC107CE"/>
     <w:multiLevelType w:val="hybridMultilevel"/>
     <w:tmpl w:val="D05ABF5E"/>
@@ -3876,7 +4190,7 @@
       </w:pPr>
     </w:lvl>
   </w:abstractNum>
-  <w:abstractNum w:abstractNumId="3" w15:restartNumberingAfterBreak="0">
+  <w:abstractNum w:abstractNumId="4" w15:restartNumberingAfterBreak="0">
     <w:nsid w:val="5F854995"/>
     <w:multiLevelType w:val="hybridMultilevel"/>
     <w:tmpl w:val="C9BCC6D8"/>
@@ -3989,7 +4303,7 @@
       </w:rPr>
     </w:lvl>
   </w:abstractNum>
-  <w:abstractNum w:abstractNumId="4" w15:restartNumberingAfterBreak="0">
+  <w:abstractNum w:abstractNumId="5" w15:restartNumberingAfterBreak="0">
     <w:nsid w:val="6A091C45"/>
     <w:multiLevelType w:val="hybridMultilevel"/>
     <w:tmpl w:val="013A4816"/>
@@ -4102,7 +4416,7 @@
       </w:rPr>
     </w:lvl>
   </w:abstractNum>
-  <w:abstractNum w:abstractNumId="5" w15:restartNumberingAfterBreak="0">
+  <w:abstractNum w:abstractNumId="6" w15:restartNumberingAfterBreak="0">
     <w:nsid w:val="6A546ECF"/>
     <w:multiLevelType w:val="hybridMultilevel"/>
     <w:tmpl w:val="47F01FB4"/>
@@ -4192,22 +4506,25 @@
     </w:lvl>
   </w:abstractNum>
   <w:num w:numId="1" w16cid:durableId="1210606298">
-    <w:abstractNumId w:val="5"/>
+    <w:abstractNumId w:val="6"/>
   </w:num>
   <w:num w:numId="2" w16cid:durableId="31347651">
     <w:abstractNumId w:val="1"/>
   </w:num>
   <w:num w:numId="3" w16cid:durableId="15887339">
-    <w:abstractNumId w:val="2"/>
+    <w:abstractNumId w:val="3"/>
   </w:num>
   <w:num w:numId="4" w16cid:durableId="798575553">
-    <w:abstractNumId w:val="3"/>
+    <w:abstractNumId w:val="4"/>
   </w:num>
   <w:num w:numId="5" w16cid:durableId="1530071556">
-    <w:abstractNumId w:val="4"/>
+    <w:abstractNumId w:val="5"/>
   </w:num>
   <w:num w:numId="6" w16cid:durableId="539904032">
     <w:abstractNumId w:val="0"/>
+  </w:num>
+  <w:num w:numId="7" w16cid:durableId="2093625044">
+    <w:abstractNumId w:val="2"/>
   </w:num>
 </w:numbering>
 </file>

</xml_diff>